<commit_message>
todo completado, faltan ejercicios de script
</commit_message>
<xml_diff>
--- a/PR_03/PR_03.1_Nerea_Arroyo.docx
+++ b/PR_03/PR_03.1_Nerea_Arroyo.docx
@@ -813,6 +813,9 @@
     </w:p>
     <w:p>
       <w:r>
+        <w:rPr>
+          <w:noProof/>
+        </w:rPr>
         <w:drawing>
           <wp:inline distT="0" distB="0" distL="0" distR="0" wp14:anchorId="64C2C6FE" wp14:editId="2FA6B3DA">
             <wp:extent cx="4725059" cy="619211"/>
@@ -852,6 +855,9 @@
     </w:p>
     <w:p>
       <w:r>
+        <w:rPr>
+          <w:noProof/>
+        </w:rPr>
         <w:drawing>
           <wp:inline distT="0" distB="0" distL="0" distR="0" wp14:anchorId="3AB5CCC6" wp14:editId="15FB3D78">
             <wp:extent cx="5400040" cy="2033270"/>
@@ -905,6 +911,9 @@
     </w:p>
     <w:p>
       <w:r>
+        <w:rPr>
+          <w:noProof/>
+        </w:rPr>
         <w:drawing>
           <wp:inline distT="0" distB="0" distL="0" distR="0" wp14:anchorId="1044F90D" wp14:editId="22CC7E3E">
             <wp:extent cx="5400040" cy="445135"/>
@@ -944,6 +953,9 @@
     </w:p>
     <w:p>
       <w:r>
+        <w:rPr>
+          <w:noProof/>
+        </w:rPr>
         <w:drawing>
           <wp:inline distT="0" distB="0" distL="0" distR="0" wp14:anchorId="4DB2F620" wp14:editId="76A91EE5">
             <wp:extent cx="4915586" cy="1743318"/>
@@ -1032,6 +1044,9 @@
     </w:p>
     <w:p>
       <w:r>
+        <w:rPr>
+          <w:noProof/>
+        </w:rPr>
         <w:drawing>
           <wp:inline distT="0" distB="0" distL="0" distR="0" wp14:anchorId="25A2B8A3" wp14:editId="16D9B377">
             <wp:extent cx="5400040" cy="725805"/>
@@ -1071,6 +1086,9 @@
     </w:p>
     <w:p>
       <w:r>
+        <w:rPr>
+          <w:noProof/>
+        </w:rPr>
         <w:drawing>
           <wp:inline distT="0" distB="0" distL="0" distR="0" wp14:anchorId="3F84F903" wp14:editId="37D4D84D">
             <wp:extent cx="3496163" cy="1905266"/>
@@ -1125,6 +1143,9 @@
     </w:p>
     <w:p>
       <w:r>
+        <w:rPr>
+          <w:noProof/>
+        </w:rPr>
         <w:drawing>
           <wp:inline distT="0" distB="0" distL="0" distR="0" wp14:anchorId="3CB39169" wp14:editId="24B904F5">
             <wp:extent cx="5400040" cy="464185"/>
@@ -1172,6 +1193,9 @@
     </w:p>
     <w:p>
       <w:r>
+        <w:rPr>
+          <w:noProof/>
+        </w:rPr>
         <w:lastRenderedPageBreak/>
         <w:drawing>
           <wp:inline distT="0" distB="0" distL="0" distR="0" wp14:anchorId="67879D45" wp14:editId="703BDE26">
@@ -1213,6 +1237,9 @@
         <w:t xml:space="preserve">                   </w:t>
       </w:r>
       <w:r>
+        <w:rPr>
+          <w:noProof/>
+        </w:rPr>
         <w:drawing>
           <wp:inline distT="0" distB="0" distL="0" distR="0" wp14:anchorId="1C3A141C" wp14:editId="69B2CAD1">
             <wp:extent cx="2267266" cy="3867690"/>
@@ -1269,17 +1296,574 @@
           <w:sz w:val="28"/>
           <w:szCs w:val="28"/>
         </w:rPr>
-        <w:t xml:space="preserve"> </w:t>
-      </w:r>
-      <w:r>
+        <w:t xml:space="preserve"> Agrupación y agregación por categoría de producto</w:t>
+      </w:r>
+    </w:p>
+    <w:p>
+      <w:r>
+        <w:drawing>
+          <wp:inline distT="0" distB="0" distL="0" distR="0" wp14:anchorId="283F94D7" wp14:editId="486D00C9">
+            <wp:extent cx="5400040" cy="557530"/>
+            <wp:effectExtent l="0" t="0" r="0" b="0"/>
+            <wp:docPr id="1717267145" name="Imagen 1"/>
+            <wp:cNvGraphicFramePr>
+              <a:graphicFrameLocks xmlns:a="http://schemas.openxmlformats.org/drawingml/2006/main" noChangeAspect="1"/>
+            </wp:cNvGraphicFramePr>
+            <a:graphic xmlns:a="http://schemas.openxmlformats.org/drawingml/2006/main">
+              <a:graphicData uri="http://schemas.openxmlformats.org/drawingml/2006/picture">
+                <pic:pic xmlns:pic="http://schemas.openxmlformats.org/drawingml/2006/picture">
+                  <pic:nvPicPr>
+                    <pic:cNvPr id="1717267145" name=""/>
+                    <pic:cNvPicPr/>
+                  </pic:nvPicPr>
+                  <pic:blipFill>
+                    <a:blip r:embed="rId28"/>
+                    <a:stretch>
+                      <a:fillRect/>
+                    </a:stretch>
+                  </pic:blipFill>
+                  <pic:spPr>
+                    <a:xfrm>
+                      <a:off x="0" y="0"/>
+                      <a:ext cx="5400040" cy="557530"/>
+                    </a:xfrm>
+                    <a:prstGeom prst="rect">
+                      <a:avLst/>
+                    </a:prstGeom>
+                  </pic:spPr>
+                </pic:pic>
+              </a:graphicData>
+            </a:graphic>
+          </wp:inline>
+        </w:drawing>
+      </w:r>
+    </w:p>
+    <w:p>
+      <w:r>
+        <w:drawing>
+          <wp:inline distT="0" distB="0" distL="0" distR="0" wp14:anchorId="6116392F" wp14:editId="10C5DFD4">
+            <wp:extent cx="3924848" cy="1333686"/>
+            <wp:effectExtent l="0" t="0" r="0" b="0"/>
+            <wp:docPr id="1122995050" name="Imagen 1" descr="Texto&#10;&#10;El contenido generado por IA puede ser incorrecto."/>
+            <wp:cNvGraphicFramePr>
+              <a:graphicFrameLocks xmlns:a="http://schemas.openxmlformats.org/drawingml/2006/main" noChangeAspect="1"/>
+            </wp:cNvGraphicFramePr>
+            <a:graphic xmlns:a="http://schemas.openxmlformats.org/drawingml/2006/main">
+              <a:graphicData uri="http://schemas.openxmlformats.org/drawingml/2006/picture">
+                <pic:pic xmlns:pic="http://schemas.openxmlformats.org/drawingml/2006/picture">
+                  <pic:nvPicPr>
+                    <pic:cNvPr id="1122995050" name="Imagen 1" descr="Texto&#10;&#10;El contenido generado por IA puede ser incorrecto."/>
+                    <pic:cNvPicPr/>
+                  </pic:nvPicPr>
+                  <pic:blipFill>
+                    <a:blip r:embed="rId29"/>
+                    <a:stretch>
+                      <a:fillRect/>
+                    </a:stretch>
+                  </pic:blipFill>
+                  <pic:spPr>
+                    <a:xfrm>
+                      <a:off x="0" y="0"/>
+                      <a:ext cx="3924848" cy="1333686"/>
+                    </a:xfrm>
+                    <a:prstGeom prst="rect">
+                      <a:avLst/>
+                    </a:prstGeom>
+                  </pic:spPr>
+                </pic:pic>
+              </a:graphicData>
+            </a:graphic>
+          </wp:inline>
+        </w:drawing>
+      </w:r>
+    </w:p>
+    <w:p>
+      <w:pPr>
         <w:rPr>
           <w:sz w:val="28"/>
           <w:szCs w:val="28"/>
         </w:rPr>
-        <w:t>Agrupación y agregación por categoría de producto</w:t>
+      </w:pPr>
+      <w:r>
+        <w:rPr>
+          <w:sz w:val="28"/>
+          <w:szCs w:val="28"/>
+        </w:rPr>
+        <w:t xml:space="preserve">5. </w:t>
+      </w:r>
+      <w:r>
+        <w:rPr>
+          <w:sz w:val="28"/>
+          <w:szCs w:val="28"/>
+        </w:rPr>
+        <w:t>Extracción de categorías distintas</w:t>
+      </w:r>
+    </w:p>
+    <w:p>
+      <w:r>
+        <w:drawing>
+          <wp:inline distT="0" distB="0" distL="0" distR="0" wp14:anchorId="652F4863" wp14:editId="27F68C66">
+            <wp:extent cx="5229955" cy="666843"/>
+            <wp:effectExtent l="0" t="0" r="8890" b="0"/>
+            <wp:docPr id="911785424" name="Imagen 1" descr="Texto&#10;&#10;El contenido generado por IA puede ser incorrecto."/>
+            <wp:cNvGraphicFramePr>
+              <a:graphicFrameLocks xmlns:a="http://schemas.openxmlformats.org/drawingml/2006/main" noChangeAspect="1"/>
+            </wp:cNvGraphicFramePr>
+            <a:graphic xmlns:a="http://schemas.openxmlformats.org/drawingml/2006/main">
+              <a:graphicData uri="http://schemas.openxmlformats.org/drawingml/2006/picture">
+                <pic:pic xmlns:pic="http://schemas.openxmlformats.org/drawingml/2006/picture">
+                  <pic:nvPicPr>
+                    <pic:cNvPr id="911785424" name="Imagen 1" descr="Texto&#10;&#10;El contenido generado por IA puede ser incorrecto."/>
+                    <pic:cNvPicPr/>
+                  </pic:nvPicPr>
+                  <pic:blipFill>
+                    <a:blip r:embed="rId30"/>
+                    <a:stretch>
+                      <a:fillRect/>
+                    </a:stretch>
+                  </pic:blipFill>
+                  <pic:spPr>
+                    <a:xfrm>
+                      <a:off x="0" y="0"/>
+                      <a:ext cx="5229955" cy="666843"/>
+                    </a:xfrm>
+                    <a:prstGeom prst="rect">
+                      <a:avLst/>
+                    </a:prstGeom>
+                  </pic:spPr>
+                </pic:pic>
+              </a:graphicData>
+            </a:graphic>
+          </wp:inline>
+        </w:drawing>
+      </w:r>
+    </w:p>
+    <w:p>
+      <w:r>
+        <w:drawing>
+          <wp:inline distT="0" distB="0" distL="0" distR="0" wp14:anchorId="585A1D36" wp14:editId="15C644B3">
+            <wp:extent cx="2543530" cy="819264"/>
+            <wp:effectExtent l="0" t="0" r="9525" b="0"/>
+            <wp:docPr id="1920607544" name="Imagen 1" descr="Interfaz de usuario gráfica, Texto, Aplicación&#10;&#10;El contenido generado por IA puede ser incorrecto."/>
+            <wp:cNvGraphicFramePr>
+              <a:graphicFrameLocks xmlns:a="http://schemas.openxmlformats.org/drawingml/2006/main" noChangeAspect="1"/>
+            </wp:cNvGraphicFramePr>
+            <a:graphic xmlns:a="http://schemas.openxmlformats.org/drawingml/2006/main">
+              <a:graphicData uri="http://schemas.openxmlformats.org/drawingml/2006/picture">
+                <pic:pic xmlns:pic="http://schemas.openxmlformats.org/drawingml/2006/picture">
+                  <pic:nvPicPr>
+                    <pic:cNvPr id="1920607544" name="Imagen 1" descr="Interfaz de usuario gráfica, Texto, Aplicación&#10;&#10;El contenido generado por IA puede ser incorrecto."/>
+                    <pic:cNvPicPr/>
+                  </pic:nvPicPr>
+                  <pic:blipFill>
+                    <a:blip r:embed="rId31"/>
+                    <a:stretch>
+                      <a:fillRect/>
+                    </a:stretch>
+                  </pic:blipFill>
+                  <pic:spPr>
+                    <a:xfrm>
+                      <a:off x="0" y="0"/>
+                      <a:ext cx="2543530" cy="819264"/>
+                    </a:xfrm>
+                    <a:prstGeom prst="rect">
+                      <a:avLst/>
+                    </a:prstGeom>
+                  </pic:spPr>
+                </pic:pic>
+              </a:graphicData>
+            </a:graphic>
+          </wp:inline>
+        </w:drawing>
+      </w:r>
+    </w:p>
+    <w:p>
+      <w:r>
+        <w:t>Hay 3 categorías de productos, belleza, ropa y electrónica.</w:t>
+      </w:r>
+    </w:p>
+    <w:p>
+      <w:pPr>
+        <w:rPr>
+          <w:sz w:val="28"/>
+          <w:szCs w:val="28"/>
+        </w:rPr>
+      </w:pPr>
+      <w:r>
+        <w:rPr>
+          <w:sz w:val="28"/>
+          <w:szCs w:val="28"/>
+        </w:rPr>
+        <w:lastRenderedPageBreak/>
+        <w:t xml:space="preserve">6. </w:t>
+      </w:r>
+      <w:r>
+        <w:rPr>
+          <w:sz w:val="28"/>
+          <w:szCs w:val="28"/>
+        </w:rPr>
+        <w:t>Ordenación y obtención de top-transacciones</w:t>
+      </w:r>
+    </w:p>
+    <w:p>
+      <w:r>
+        <w:drawing>
+          <wp:inline distT="0" distB="0" distL="0" distR="0" wp14:anchorId="012D5264" wp14:editId="74C6EDAC">
+            <wp:extent cx="5400040" cy="669925"/>
+            <wp:effectExtent l="0" t="0" r="0" b="0"/>
+            <wp:docPr id="1238063947" name="Imagen 1" descr="Texto&#10;&#10;El contenido generado por IA puede ser incorrecto."/>
+            <wp:cNvGraphicFramePr>
+              <a:graphicFrameLocks xmlns:a="http://schemas.openxmlformats.org/drawingml/2006/main" noChangeAspect="1"/>
+            </wp:cNvGraphicFramePr>
+            <a:graphic xmlns:a="http://schemas.openxmlformats.org/drawingml/2006/main">
+              <a:graphicData uri="http://schemas.openxmlformats.org/drawingml/2006/picture">
+                <pic:pic xmlns:pic="http://schemas.openxmlformats.org/drawingml/2006/picture">
+                  <pic:nvPicPr>
+                    <pic:cNvPr id="1238063947" name="Imagen 1" descr="Texto&#10;&#10;El contenido generado por IA puede ser incorrecto."/>
+                    <pic:cNvPicPr/>
+                  </pic:nvPicPr>
+                  <pic:blipFill>
+                    <a:blip r:embed="rId32"/>
+                    <a:stretch>
+                      <a:fillRect/>
+                    </a:stretch>
+                  </pic:blipFill>
+                  <pic:spPr>
+                    <a:xfrm>
+                      <a:off x="0" y="0"/>
+                      <a:ext cx="5400040" cy="669925"/>
+                    </a:xfrm>
+                    <a:prstGeom prst="rect">
+                      <a:avLst/>
+                    </a:prstGeom>
+                  </pic:spPr>
+                </pic:pic>
+              </a:graphicData>
+            </a:graphic>
+          </wp:inline>
+        </w:drawing>
+      </w:r>
+    </w:p>
+    <w:p>
+      <w:r>
+        <w:drawing>
+          <wp:inline distT="0" distB="0" distL="0" distR="0" wp14:anchorId="134AA172" wp14:editId="598F50A1">
+            <wp:extent cx="3343742" cy="1105054"/>
+            <wp:effectExtent l="0" t="0" r="9525" b="0"/>
+            <wp:docPr id="1613057237" name="Imagen 1" descr="Texto&#10;&#10;El contenido generado por IA puede ser incorrecto."/>
+            <wp:cNvGraphicFramePr>
+              <a:graphicFrameLocks xmlns:a="http://schemas.openxmlformats.org/drawingml/2006/main" noChangeAspect="1"/>
+            </wp:cNvGraphicFramePr>
+            <a:graphic xmlns:a="http://schemas.openxmlformats.org/drawingml/2006/main">
+              <a:graphicData uri="http://schemas.openxmlformats.org/drawingml/2006/picture">
+                <pic:pic xmlns:pic="http://schemas.openxmlformats.org/drawingml/2006/picture">
+                  <pic:nvPicPr>
+                    <pic:cNvPr id="1613057237" name="Imagen 1" descr="Texto&#10;&#10;El contenido generado por IA puede ser incorrecto."/>
+                    <pic:cNvPicPr/>
+                  </pic:nvPicPr>
+                  <pic:blipFill>
+                    <a:blip r:embed="rId33"/>
+                    <a:stretch>
+                      <a:fillRect/>
+                    </a:stretch>
+                  </pic:blipFill>
+                  <pic:spPr>
+                    <a:xfrm>
+                      <a:off x="0" y="0"/>
+                      <a:ext cx="3343742" cy="1105054"/>
+                    </a:xfrm>
+                    <a:prstGeom prst="rect">
+                      <a:avLst/>
+                    </a:prstGeom>
+                  </pic:spPr>
+                </pic:pic>
+              </a:graphicData>
+            </a:graphic>
+          </wp:inline>
+        </w:drawing>
+      </w:r>
+    </w:p>
+    <w:p>
+      <w:pPr>
+        <w:rPr>
+          <w:sz w:val="28"/>
+          <w:szCs w:val="28"/>
+        </w:rPr>
+      </w:pPr>
+      <w:r>
+        <w:rPr>
+          <w:sz w:val="28"/>
+          <w:szCs w:val="28"/>
+        </w:rPr>
+        <w:t xml:space="preserve">7. </w:t>
+      </w:r>
+      <w:r>
+        <w:rPr>
+          <w:sz w:val="28"/>
+          <w:szCs w:val="28"/>
+        </w:rPr>
+        <w:t>Uso de funciones de cadena</w:t>
+      </w:r>
+    </w:p>
+    <w:p>
+      <w:r>
+        <w:drawing>
+          <wp:inline distT="0" distB="0" distL="0" distR="0" wp14:anchorId="057BDD43" wp14:editId="5ABECE4B">
+            <wp:extent cx="5400040" cy="363855"/>
+            <wp:effectExtent l="0" t="0" r="0" b="0"/>
+            <wp:docPr id="880690409" name="Imagen 1"/>
+            <wp:cNvGraphicFramePr>
+              <a:graphicFrameLocks xmlns:a="http://schemas.openxmlformats.org/drawingml/2006/main" noChangeAspect="1"/>
+            </wp:cNvGraphicFramePr>
+            <a:graphic xmlns:a="http://schemas.openxmlformats.org/drawingml/2006/main">
+              <a:graphicData uri="http://schemas.openxmlformats.org/drawingml/2006/picture">
+                <pic:pic xmlns:pic="http://schemas.openxmlformats.org/drawingml/2006/picture">
+                  <pic:nvPicPr>
+                    <pic:cNvPr id="880690409" name=""/>
+                    <pic:cNvPicPr/>
+                  </pic:nvPicPr>
+                  <pic:blipFill>
+                    <a:blip r:embed="rId34"/>
+                    <a:stretch>
+                      <a:fillRect/>
+                    </a:stretch>
+                  </pic:blipFill>
+                  <pic:spPr>
+                    <a:xfrm>
+                      <a:off x="0" y="0"/>
+                      <a:ext cx="5400040" cy="363855"/>
+                    </a:xfrm>
+                    <a:prstGeom prst="rect">
+                      <a:avLst/>
+                    </a:prstGeom>
+                  </pic:spPr>
+                </pic:pic>
+              </a:graphicData>
+            </a:graphic>
+          </wp:inline>
+        </w:drawing>
+      </w:r>
+    </w:p>
+    <w:p>
+      <w:r>
+        <w:t>Pasa lo mismo que en el ejercicio 3, para ver las 15 primeras, deberíamos sacar las 16 primeras ya que los datos ocupan una fila.</w:t>
+      </w:r>
+    </w:p>
+    <w:p>
+      <w:r>
+        <w:drawing>
+          <wp:inline distT="0" distB="0" distL="0" distR="0" wp14:anchorId="679D762A" wp14:editId="6E849944">
+            <wp:extent cx="3839111" cy="3296110"/>
+            <wp:effectExtent l="0" t="0" r="9525" b="0"/>
+            <wp:docPr id="442727257" name="Imagen 1" descr="Texto&#10;&#10;El contenido generado por IA puede ser incorrecto."/>
+            <wp:cNvGraphicFramePr>
+              <a:graphicFrameLocks xmlns:a="http://schemas.openxmlformats.org/drawingml/2006/main" noChangeAspect="1"/>
+            </wp:cNvGraphicFramePr>
+            <a:graphic xmlns:a="http://schemas.openxmlformats.org/drawingml/2006/main">
+              <a:graphicData uri="http://schemas.openxmlformats.org/drawingml/2006/picture">
+                <pic:pic xmlns:pic="http://schemas.openxmlformats.org/drawingml/2006/picture">
+                  <pic:nvPicPr>
+                    <pic:cNvPr id="442727257" name="Imagen 1" descr="Texto&#10;&#10;El contenido generado por IA puede ser incorrecto."/>
+                    <pic:cNvPicPr/>
+                  </pic:nvPicPr>
+                  <pic:blipFill>
+                    <a:blip r:embed="rId35"/>
+                    <a:stretch>
+                      <a:fillRect/>
+                    </a:stretch>
+                  </pic:blipFill>
+                  <pic:spPr>
+                    <a:xfrm>
+                      <a:off x="0" y="0"/>
+                      <a:ext cx="3839111" cy="3296110"/>
+                    </a:xfrm>
+                    <a:prstGeom prst="rect">
+                      <a:avLst/>
+                    </a:prstGeom>
+                  </pic:spPr>
+                </pic:pic>
+              </a:graphicData>
+            </a:graphic>
+          </wp:inline>
+        </w:drawing>
       </w:r>
     </w:p>
     <w:p/>
+    <w:p/>
+    <w:p/>
+    <w:p/>
+    <w:p/>
+    <w:p>
+      <w:pPr>
+        <w:rPr>
+          <w:sz w:val="28"/>
+          <w:szCs w:val="28"/>
+        </w:rPr>
+      </w:pPr>
+      <w:r>
+        <w:rPr>
+          <w:sz w:val="28"/>
+          <w:szCs w:val="28"/>
+        </w:rPr>
+        <w:lastRenderedPageBreak/>
+        <w:t xml:space="preserve">8. </w:t>
+      </w:r>
+      <w:r>
+        <w:rPr>
+          <w:sz w:val="28"/>
+          <w:szCs w:val="28"/>
+        </w:rPr>
+        <w:t>Filtrado por fecha y condiciones combinadas</w:t>
+      </w:r>
+    </w:p>
+    <w:p>
+      <w:r>
+        <w:drawing>
+          <wp:inline distT="0" distB="0" distL="0" distR="0" wp14:anchorId="2E26CF46" wp14:editId="6F29C28A">
+            <wp:extent cx="5400040" cy="725805"/>
+            <wp:effectExtent l="0" t="0" r="0" b="0"/>
+            <wp:docPr id="713801421" name="Imagen 1" descr="Texto&#10;&#10;El contenido generado por IA puede ser incorrecto."/>
+            <wp:cNvGraphicFramePr>
+              <a:graphicFrameLocks xmlns:a="http://schemas.openxmlformats.org/drawingml/2006/main" noChangeAspect="1"/>
+            </wp:cNvGraphicFramePr>
+            <a:graphic xmlns:a="http://schemas.openxmlformats.org/drawingml/2006/main">
+              <a:graphicData uri="http://schemas.openxmlformats.org/drawingml/2006/picture">
+                <pic:pic xmlns:pic="http://schemas.openxmlformats.org/drawingml/2006/picture">
+                  <pic:nvPicPr>
+                    <pic:cNvPr id="713801421" name="Imagen 1" descr="Texto&#10;&#10;El contenido generado por IA puede ser incorrecto."/>
+                    <pic:cNvPicPr/>
+                  </pic:nvPicPr>
+                  <pic:blipFill>
+                    <a:blip r:embed="rId36"/>
+                    <a:stretch>
+                      <a:fillRect/>
+                    </a:stretch>
+                  </pic:blipFill>
+                  <pic:spPr>
+                    <a:xfrm>
+                      <a:off x="0" y="0"/>
+                      <a:ext cx="5400040" cy="725805"/>
+                    </a:xfrm>
+                    <a:prstGeom prst="rect">
+                      <a:avLst/>
+                    </a:prstGeom>
+                  </pic:spPr>
+                </pic:pic>
+              </a:graphicData>
+            </a:graphic>
+          </wp:inline>
+        </w:drawing>
+      </w:r>
+    </w:p>
+    <w:p>
+      <w:r>
+        <w:drawing>
+          <wp:inline distT="0" distB="0" distL="0" distR="0" wp14:anchorId="497CB559" wp14:editId="49EC06FD">
+            <wp:extent cx="2276793" cy="752580"/>
+            <wp:effectExtent l="0" t="0" r="9525" b="9525"/>
+            <wp:docPr id="238143343" name="Imagen 1" descr="Interfaz de usuario gráfica, Texto, Aplicación, Chat o mensaje de texto&#10;&#10;El contenido generado por IA puede ser incorrecto."/>
+            <wp:cNvGraphicFramePr>
+              <a:graphicFrameLocks xmlns:a="http://schemas.openxmlformats.org/drawingml/2006/main" noChangeAspect="1"/>
+            </wp:cNvGraphicFramePr>
+            <a:graphic xmlns:a="http://schemas.openxmlformats.org/drawingml/2006/main">
+              <a:graphicData uri="http://schemas.openxmlformats.org/drawingml/2006/picture">
+                <pic:pic xmlns:pic="http://schemas.openxmlformats.org/drawingml/2006/picture">
+                  <pic:nvPicPr>
+                    <pic:cNvPr id="238143343" name="Imagen 1" descr="Interfaz de usuario gráfica, Texto, Aplicación, Chat o mensaje de texto&#10;&#10;El contenido generado por IA puede ser incorrecto."/>
+                    <pic:cNvPicPr/>
+                  </pic:nvPicPr>
+                  <pic:blipFill>
+                    <a:blip r:embed="rId37"/>
+                    <a:stretch>
+                      <a:fillRect/>
+                    </a:stretch>
+                  </pic:blipFill>
+                  <pic:spPr>
+                    <a:xfrm>
+                      <a:off x="0" y="0"/>
+                      <a:ext cx="2276793" cy="752580"/>
+                    </a:xfrm>
+                    <a:prstGeom prst="rect">
+                      <a:avLst/>
+                    </a:prstGeom>
+                  </pic:spPr>
+                </pic:pic>
+              </a:graphicData>
+            </a:graphic>
+          </wp:inline>
+        </w:drawing>
+      </w:r>
+    </w:p>
+    <w:p>
+      <w:r>
+        <w:t>La edad promedio de los clientes de esa fecha es 39,33</w:t>
+      </w:r>
+    </w:p>
+    <w:p>
+      <w:pPr>
+        <w:rPr>
+          <w:sz w:val="28"/>
+          <w:szCs w:val="28"/>
+        </w:rPr>
+      </w:pPr>
+      <w:r>
+        <w:rPr>
+          <w:sz w:val="28"/>
+          <w:szCs w:val="28"/>
+        </w:rPr>
+        <w:t xml:space="preserve">9. </w:t>
+      </w:r>
+      <w:r>
+        <w:rPr>
+          <w:sz w:val="28"/>
+          <w:szCs w:val="28"/>
+        </w:rPr>
+        <w:t>Script completo + almacenamiento</w:t>
+      </w:r>
+    </w:p>
+    <w:p/>
+    <w:p>
+      <w:pPr>
+        <w:rPr>
+          <w:b/>
+          <w:bCs/>
+        </w:rPr>
+      </w:pPr>
+      <w:r>
+        <w:rPr>
+          <w:b/>
+          <w:bCs/>
+        </w:rPr>
+        <w:t>Apartado B</w:t>
+      </w:r>
+    </w:p>
+    <w:p>
+      <w:pPr>
+        <w:rPr>
+          <w:sz w:val="28"/>
+          <w:szCs w:val="28"/>
+        </w:rPr>
+      </w:pPr>
+      <w:r>
+        <w:rPr>
+          <w:sz w:val="28"/>
+          <w:szCs w:val="28"/>
+        </w:rPr>
+        <w:t xml:space="preserve">1. </w:t>
+      </w:r>
+      <w:r>
+        <w:rPr>
+          <w:sz w:val="28"/>
+          <w:szCs w:val="28"/>
+        </w:rPr>
+        <w:t>Implementa un contador de palabras (cuantas veces aparece cada palabra en un texto)</w:t>
+      </w:r>
+    </w:p>
+    <w:p>
+      <w:r>
+        <w:t xml:space="preserve"> </w:t>
+      </w:r>
+    </w:p>
     <w:sectPr>
       <w:pgSz w:w="11906" w:h="16838"/>
       <w:pgMar w:top="1417" w:right="1701" w:bottom="1417" w:left="1701" w:header="708" w:footer="708" w:gutter="0"/>

</xml_diff>

<commit_message>
ejercicio 3.1 terminado y creado el pdf
</commit_message>
<xml_diff>
--- a/PR_03/PR_03.1_Nerea_Arroyo.docx
+++ b/PR_03/PR_03.1_Nerea_Arroyo.docx
@@ -122,15 +122,7 @@
         <w:t>1.</w:t>
       </w:r>
       <w:r>
-        <w:t xml:space="preserve"> Muestra el total de hombres y mujeres que hay en el archivo </w:t>
-      </w:r>
-      <w:proofErr w:type="spellStart"/>
-      <w:r>
-        <w:t>u.user</w:t>
-      </w:r>
-      <w:proofErr w:type="spellEnd"/>
-      <w:r>
-        <w:t>.</w:t>
+        <w:t xml:space="preserve"> Muestra el total de hombres y mujeres que hay en el archivo u.user.</w:t>
       </w:r>
     </w:p>
     <w:p>
@@ -501,36 +493,7 @@
         <w:t>5.</w:t>
       </w:r>
       <w:r>
-        <w:t xml:space="preserve"> Guarda el resultado de las cuatro consultas anteriores en un script de extensión </w:t>
-      </w:r>
-      <w:proofErr w:type="gramStart"/>
-      <w:r>
-        <w:t>“.</w:t>
-      </w:r>
-      <w:proofErr w:type="spellStart"/>
-      <w:r>
-        <w:t>pig</w:t>
-      </w:r>
-      <w:proofErr w:type="spellEnd"/>
-      <w:proofErr w:type="gramEnd"/>
-      <w:r>
-        <w:t>”. Ejecútalo. (recuerda, siempre en la carpeta /</w:t>
-      </w:r>
-      <w:proofErr w:type="spellStart"/>
-      <w:r>
-        <w:t>user</w:t>
-      </w:r>
-      <w:proofErr w:type="spellEnd"/>
-      <w:r>
-        <w:t>/</w:t>
-      </w:r>
-      <w:proofErr w:type="spellStart"/>
-      <w:r>
-        <w:t>maría_dev</w:t>
-      </w:r>
-      <w:proofErr w:type="spellEnd"/>
-      <w:r>
-        <w:t>)</w:t>
+        <w:t xml:space="preserve"> Guarda el resultado de las cuatro consultas anteriores en un script de extensión “.pig”. Ejecútalo. (recuerda, siempre en la carpeta /user/maría_dev)</w:t>
       </w:r>
     </w:p>
     <w:p>
@@ -538,15 +501,7 @@
         <w:t>6.</w:t>
       </w:r>
       <w:r>
-        <w:t xml:space="preserve"> Almacena la salida de las cuatro consultas anteriores en una carpeta de HDFS llamada </w:t>
-      </w:r>
-      <w:proofErr w:type="spellStart"/>
-      <w:r>
-        <w:t>pig_usuarios</w:t>
-      </w:r>
-      <w:proofErr w:type="spellEnd"/>
-      <w:r>
-        <w:t>.</w:t>
+        <w:t xml:space="preserve"> Almacena la salida de las cuatro consultas anteriores en una carpeta de HDFS llamada pig_usuarios.</w:t>
       </w:r>
     </w:p>
     <w:p>
@@ -583,17 +538,8 @@
           <w:sz w:val="28"/>
           <w:szCs w:val="28"/>
         </w:rPr>
-        <w:t xml:space="preserve"> Carga y descripción del </w:t>
-      </w:r>
-      <w:proofErr w:type="spellStart"/>
-      <w:r>
-        <w:rPr>
-          <w:sz w:val="28"/>
-          <w:szCs w:val="28"/>
-        </w:rPr>
-        <w:t>dataset</w:t>
-      </w:r>
-      <w:proofErr w:type="spellEnd"/>
+        <w:t xml:space="preserve"> Carga y descripción del dataset</w:t>
+      </w:r>
     </w:p>
     <w:p>
       <w:r>
@@ -1196,11 +1142,10 @@
         <w:rPr>
           <w:noProof/>
         </w:rPr>
-        <w:lastRenderedPageBreak/>
-        <w:drawing>
-          <wp:inline distT="0" distB="0" distL="0" distR="0" wp14:anchorId="67879D45" wp14:editId="703BDE26">
-            <wp:extent cx="2524477" cy="3715268"/>
-            <wp:effectExtent l="0" t="0" r="9525" b="0"/>
+        <w:drawing>
+          <wp:inline distT="0" distB="0" distL="0" distR="0" wp14:anchorId="67879D45" wp14:editId="64BBAB3E">
+            <wp:extent cx="2076450" cy="3055907"/>
+            <wp:effectExtent l="0" t="0" r="0" b="0"/>
             <wp:docPr id="41509591" name="Imagen 1" descr="Texto&#10;&#10;El contenido generado por IA puede ser incorrecto."/>
             <wp:cNvGraphicFramePr>
               <a:graphicFrameLocks xmlns:a="http://schemas.openxmlformats.org/drawingml/2006/main" noChangeAspect="1"/>
@@ -1221,7 +1166,7 @@
                   <pic:spPr>
                     <a:xfrm>
                       <a:off x="0" y="0"/>
-                      <a:ext cx="2524477" cy="3715268"/>
+                      <a:ext cx="2090935" cy="3077224"/>
                     </a:xfrm>
                     <a:prstGeom prst="rect">
                       <a:avLst/>
@@ -1241,8 +1186,8 @@
           <w:noProof/>
         </w:rPr>
         <w:drawing>
-          <wp:inline distT="0" distB="0" distL="0" distR="0" wp14:anchorId="1C3A141C" wp14:editId="69B2CAD1">
-            <wp:extent cx="2267266" cy="3867690"/>
+          <wp:inline distT="0" distB="0" distL="0" distR="0" wp14:anchorId="1C3A141C" wp14:editId="44886117">
+            <wp:extent cx="1790700" cy="3054724"/>
             <wp:effectExtent l="0" t="0" r="0" b="0"/>
             <wp:docPr id="1813422481" name="Imagen 1" descr="Imagen que contiene Texto&#10;&#10;El contenido generado por IA puede ser incorrecto."/>
             <wp:cNvGraphicFramePr>
@@ -1264,7 +1209,7 @@
                   <pic:spPr>
                     <a:xfrm>
                       <a:off x="0" y="0"/>
-                      <a:ext cx="2267266" cy="3867690"/>
+                      <a:ext cx="1818568" cy="3102264"/>
                     </a:xfrm>
                     <a:prstGeom prst="rect">
                       <a:avLst/>
@@ -1289,6 +1234,7 @@
           <w:sz w:val="28"/>
           <w:szCs w:val="28"/>
         </w:rPr>
+        <w:lastRenderedPageBreak/>
         <w:t>4.</w:t>
       </w:r>
       <w:r>
@@ -1301,6 +1247,9 @@
     </w:p>
     <w:p>
       <w:r>
+        <w:rPr>
+          <w:noProof/>
+        </w:rPr>
         <w:drawing>
           <wp:inline distT="0" distB="0" distL="0" distR="0" wp14:anchorId="283F94D7" wp14:editId="486D00C9">
             <wp:extent cx="5400040" cy="557530"/>
@@ -1340,6 +1289,9 @@
     </w:p>
     <w:p>
       <w:r>
+        <w:rPr>
+          <w:noProof/>
+        </w:rPr>
         <w:drawing>
           <wp:inline distT="0" distB="0" distL="0" distR="0" wp14:anchorId="6116392F" wp14:editId="10C5DFD4">
             <wp:extent cx="3924848" cy="1333686"/>
@@ -1389,18 +1341,14 @@
           <w:sz w:val="28"/>
           <w:szCs w:val="28"/>
         </w:rPr>
-        <w:t xml:space="preserve">5. </w:t>
-      </w:r>
-      <w:r>
-        <w:rPr>
-          <w:sz w:val="28"/>
-          <w:szCs w:val="28"/>
-        </w:rPr>
-        <w:t>Extracción de categorías distintas</w:t>
-      </w:r>
-    </w:p>
-    <w:p>
-      <w:r>
+        <w:t>5. Extracción de categorías distintas</w:t>
+      </w:r>
+    </w:p>
+    <w:p>
+      <w:r>
+        <w:rPr>
+          <w:noProof/>
+        </w:rPr>
         <w:drawing>
           <wp:inline distT="0" distB="0" distL="0" distR="0" wp14:anchorId="652F4863" wp14:editId="27F68C66">
             <wp:extent cx="5229955" cy="666843"/>
@@ -1440,6 +1388,9 @@
     </w:p>
     <w:p>
       <w:r>
+        <w:rPr>
+          <w:noProof/>
+        </w:rPr>
         <w:drawing>
           <wp:inline distT="0" distB="0" distL="0" distR="0" wp14:anchorId="585A1D36" wp14:editId="15C644B3">
             <wp:extent cx="2543530" cy="819264"/>
@@ -1494,19 +1445,14 @@
           <w:sz w:val="28"/>
           <w:szCs w:val="28"/>
         </w:rPr>
-        <w:lastRenderedPageBreak/>
-        <w:t xml:space="preserve">6. </w:t>
-      </w:r>
-      <w:r>
-        <w:rPr>
-          <w:sz w:val="28"/>
-          <w:szCs w:val="28"/>
-        </w:rPr>
-        <w:t>Ordenación y obtención de top-transacciones</w:t>
-      </w:r>
-    </w:p>
-    <w:p>
-      <w:r>
+        <w:t>6. Ordenación y obtención de top-transacciones</w:t>
+      </w:r>
+    </w:p>
+    <w:p>
+      <w:r>
+        <w:rPr>
+          <w:noProof/>
+        </w:rPr>
         <w:drawing>
           <wp:inline distT="0" distB="0" distL="0" distR="0" wp14:anchorId="012D5264" wp14:editId="74C6EDAC">
             <wp:extent cx="5400040" cy="669925"/>
@@ -1546,6 +1492,9 @@
     </w:p>
     <w:p>
       <w:r>
+        <w:rPr>
+          <w:noProof/>
+        </w:rPr>
         <w:drawing>
           <wp:inline distT="0" distB="0" distL="0" distR="0" wp14:anchorId="134AA172" wp14:editId="598F50A1">
             <wp:extent cx="3343742" cy="1105054"/>
@@ -1571,111 +1520,6 @@
                     <a:xfrm>
                       <a:off x="0" y="0"/>
                       <a:ext cx="3343742" cy="1105054"/>
-                    </a:xfrm>
-                    <a:prstGeom prst="rect">
-                      <a:avLst/>
-                    </a:prstGeom>
-                  </pic:spPr>
-                </pic:pic>
-              </a:graphicData>
-            </a:graphic>
-          </wp:inline>
-        </w:drawing>
-      </w:r>
-    </w:p>
-    <w:p>
-      <w:pPr>
-        <w:rPr>
-          <w:sz w:val="28"/>
-          <w:szCs w:val="28"/>
-        </w:rPr>
-      </w:pPr>
-      <w:r>
-        <w:rPr>
-          <w:sz w:val="28"/>
-          <w:szCs w:val="28"/>
-        </w:rPr>
-        <w:t xml:space="preserve">7. </w:t>
-      </w:r>
-      <w:r>
-        <w:rPr>
-          <w:sz w:val="28"/>
-          <w:szCs w:val="28"/>
-        </w:rPr>
-        <w:t>Uso de funciones de cadena</w:t>
-      </w:r>
-    </w:p>
-    <w:p>
-      <w:r>
-        <w:drawing>
-          <wp:inline distT="0" distB="0" distL="0" distR="0" wp14:anchorId="057BDD43" wp14:editId="5ABECE4B">
-            <wp:extent cx="5400040" cy="363855"/>
-            <wp:effectExtent l="0" t="0" r="0" b="0"/>
-            <wp:docPr id="880690409" name="Imagen 1"/>
-            <wp:cNvGraphicFramePr>
-              <a:graphicFrameLocks xmlns:a="http://schemas.openxmlformats.org/drawingml/2006/main" noChangeAspect="1"/>
-            </wp:cNvGraphicFramePr>
-            <a:graphic xmlns:a="http://schemas.openxmlformats.org/drawingml/2006/main">
-              <a:graphicData uri="http://schemas.openxmlformats.org/drawingml/2006/picture">
-                <pic:pic xmlns:pic="http://schemas.openxmlformats.org/drawingml/2006/picture">
-                  <pic:nvPicPr>
-                    <pic:cNvPr id="880690409" name=""/>
-                    <pic:cNvPicPr/>
-                  </pic:nvPicPr>
-                  <pic:blipFill>
-                    <a:blip r:embed="rId34"/>
-                    <a:stretch>
-                      <a:fillRect/>
-                    </a:stretch>
-                  </pic:blipFill>
-                  <pic:spPr>
-                    <a:xfrm>
-                      <a:off x="0" y="0"/>
-                      <a:ext cx="5400040" cy="363855"/>
-                    </a:xfrm>
-                    <a:prstGeom prst="rect">
-                      <a:avLst/>
-                    </a:prstGeom>
-                  </pic:spPr>
-                </pic:pic>
-              </a:graphicData>
-            </a:graphic>
-          </wp:inline>
-        </w:drawing>
-      </w:r>
-    </w:p>
-    <w:p>
-      <w:r>
-        <w:t>Pasa lo mismo que en el ejercicio 3, para ver las 15 primeras, deberíamos sacar las 16 primeras ya que los datos ocupan una fila.</w:t>
-      </w:r>
-    </w:p>
-    <w:p>
-      <w:r>
-        <w:drawing>
-          <wp:inline distT="0" distB="0" distL="0" distR="0" wp14:anchorId="679D762A" wp14:editId="6E849944">
-            <wp:extent cx="3839111" cy="3296110"/>
-            <wp:effectExtent l="0" t="0" r="9525" b="0"/>
-            <wp:docPr id="442727257" name="Imagen 1" descr="Texto&#10;&#10;El contenido generado por IA puede ser incorrecto."/>
-            <wp:cNvGraphicFramePr>
-              <a:graphicFrameLocks xmlns:a="http://schemas.openxmlformats.org/drawingml/2006/main" noChangeAspect="1"/>
-            </wp:cNvGraphicFramePr>
-            <a:graphic xmlns:a="http://schemas.openxmlformats.org/drawingml/2006/main">
-              <a:graphicData uri="http://schemas.openxmlformats.org/drawingml/2006/picture">
-                <pic:pic xmlns:pic="http://schemas.openxmlformats.org/drawingml/2006/picture">
-                  <pic:nvPicPr>
-                    <pic:cNvPr id="442727257" name="Imagen 1" descr="Texto&#10;&#10;El contenido generado por IA puede ser incorrecto."/>
-                    <pic:cNvPicPr/>
-                  </pic:nvPicPr>
-                  <pic:blipFill>
-                    <a:blip r:embed="rId35"/>
-                    <a:stretch>
-                      <a:fillRect/>
-                    </a:stretch>
-                  </pic:blipFill>
-                  <pic:spPr>
-                    <a:xfrm>
-                      <a:off x="0" y="0"/>
-                      <a:ext cx="3839111" cy="3296110"/>
                     </a:xfrm>
                     <a:prstGeom prst="rect">
                       <a:avLst/>
@@ -1706,18 +1550,119 @@
           <w:szCs w:val="28"/>
         </w:rPr>
         <w:lastRenderedPageBreak/>
-        <w:t xml:space="preserve">8. </w:t>
-      </w:r>
-      <w:r>
+        <w:t>7. Uso de funciones de cadena</w:t>
+      </w:r>
+    </w:p>
+    <w:p>
+      <w:r>
+        <w:rPr>
+          <w:noProof/>
+        </w:rPr>
+        <w:drawing>
+          <wp:inline distT="0" distB="0" distL="0" distR="0" wp14:anchorId="057BDD43" wp14:editId="5ABECE4B">
+            <wp:extent cx="5400040" cy="363855"/>
+            <wp:effectExtent l="0" t="0" r="0" b="0"/>
+            <wp:docPr id="880690409" name="Imagen 1"/>
+            <wp:cNvGraphicFramePr>
+              <a:graphicFrameLocks xmlns:a="http://schemas.openxmlformats.org/drawingml/2006/main" noChangeAspect="1"/>
+            </wp:cNvGraphicFramePr>
+            <a:graphic xmlns:a="http://schemas.openxmlformats.org/drawingml/2006/main">
+              <a:graphicData uri="http://schemas.openxmlformats.org/drawingml/2006/picture">
+                <pic:pic xmlns:pic="http://schemas.openxmlformats.org/drawingml/2006/picture">
+                  <pic:nvPicPr>
+                    <pic:cNvPr id="880690409" name=""/>
+                    <pic:cNvPicPr/>
+                  </pic:nvPicPr>
+                  <pic:blipFill>
+                    <a:blip r:embed="rId34"/>
+                    <a:stretch>
+                      <a:fillRect/>
+                    </a:stretch>
+                  </pic:blipFill>
+                  <pic:spPr>
+                    <a:xfrm>
+                      <a:off x="0" y="0"/>
+                      <a:ext cx="5400040" cy="363855"/>
+                    </a:xfrm>
+                    <a:prstGeom prst="rect">
+                      <a:avLst/>
+                    </a:prstGeom>
+                  </pic:spPr>
+                </pic:pic>
+              </a:graphicData>
+            </a:graphic>
+          </wp:inline>
+        </w:drawing>
+      </w:r>
+    </w:p>
+    <w:p>
+      <w:r>
+        <w:t>Pasa lo mismo que en el ejercicio 3, para ver las 15 primeras, deberíamos sacar las 16 primeras ya que los datos ocupan una fila.</w:t>
+      </w:r>
+    </w:p>
+    <w:p>
+      <w:r>
+        <w:rPr>
+          <w:noProof/>
+        </w:rPr>
+        <w:drawing>
+          <wp:inline distT="0" distB="0" distL="0" distR="0" wp14:anchorId="679D762A" wp14:editId="6E849944">
+            <wp:extent cx="3839111" cy="3296110"/>
+            <wp:effectExtent l="0" t="0" r="9525" b="0"/>
+            <wp:docPr id="442727257" name="Imagen 1" descr="Texto&#10;&#10;El contenido generado por IA puede ser incorrecto."/>
+            <wp:cNvGraphicFramePr>
+              <a:graphicFrameLocks xmlns:a="http://schemas.openxmlformats.org/drawingml/2006/main" noChangeAspect="1"/>
+            </wp:cNvGraphicFramePr>
+            <a:graphic xmlns:a="http://schemas.openxmlformats.org/drawingml/2006/main">
+              <a:graphicData uri="http://schemas.openxmlformats.org/drawingml/2006/picture">
+                <pic:pic xmlns:pic="http://schemas.openxmlformats.org/drawingml/2006/picture">
+                  <pic:nvPicPr>
+                    <pic:cNvPr id="442727257" name="Imagen 1" descr="Texto&#10;&#10;El contenido generado por IA puede ser incorrecto."/>
+                    <pic:cNvPicPr/>
+                  </pic:nvPicPr>
+                  <pic:blipFill>
+                    <a:blip r:embed="rId35"/>
+                    <a:stretch>
+                      <a:fillRect/>
+                    </a:stretch>
+                  </pic:blipFill>
+                  <pic:spPr>
+                    <a:xfrm>
+                      <a:off x="0" y="0"/>
+                      <a:ext cx="3839111" cy="3296110"/>
+                    </a:xfrm>
+                    <a:prstGeom prst="rect">
+                      <a:avLst/>
+                    </a:prstGeom>
+                  </pic:spPr>
+                </pic:pic>
+              </a:graphicData>
+            </a:graphic>
+          </wp:inline>
+        </w:drawing>
+      </w:r>
+    </w:p>
+    <w:p/>
+    <w:p>
+      <w:pPr>
         <w:rPr>
           <w:sz w:val="28"/>
           <w:szCs w:val="28"/>
         </w:rPr>
-        <w:t>Filtrado por fecha y condiciones combinadas</w:t>
-      </w:r>
-    </w:p>
-    <w:p>
-      <w:r>
+      </w:pPr>
+      <w:r>
+        <w:rPr>
+          <w:sz w:val="28"/>
+          <w:szCs w:val="28"/>
+        </w:rPr>
+        <w:t>8. Filtrado por fecha y condiciones combinadas</w:t>
+      </w:r>
+    </w:p>
+    <w:p>
+      <w:r>
+        <w:rPr>
+          <w:noProof/>
+        </w:rPr>
         <w:drawing>
           <wp:inline distT="0" distB="0" distL="0" distR="0" wp14:anchorId="2E26CF46" wp14:editId="6F29C28A">
             <wp:extent cx="5400040" cy="725805"/>
@@ -1757,6 +1702,9 @@
     </w:p>
     <w:p>
       <w:r>
+        <w:rPr>
+          <w:noProof/>
+        </w:rPr>
         <w:drawing>
           <wp:inline distT="0" distB="0" distL="0" distR="0" wp14:anchorId="497CB559" wp14:editId="49EC06FD">
             <wp:extent cx="2276793" cy="752580"/>
@@ -1794,8 +1742,14 @@
         </w:drawing>
       </w:r>
     </w:p>
-    <w:p>
-      <w:r>
+    <w:p/>
+    <w:p/>
+    <w:p/>
+    <w:p/>
+    <w:p/>
+    <w:p>
+      <w:r>
+        <w:lastRenderedPageBreak/>
         <w:t>La edad promedio de los clientes de esa fecha es 39,33</w:t>
       </w:r>
     </w:p>
@@ -1811,57 +1765,252 @@
           <w:sz w:val="28"/>
           <w:szCs w:val="28"/>
         </w:rPr>
-        <w:t xml:space="preserve">9. </w:t>
-      </w:r>
-      <w:r>
+        <w:t>9. Script completo + almacenamiento</w:t>
+      </w:r>
+    </w:p>
+    <w:p>
+      <w:r>
+        <w:rPr>
+          <w:noProof/>
+        </w:rPr>
+        <w:drawing>
+          <wp:inline distT="0" distB="0" distL="0" distR="0" wp14:anchorId="585786E4" wp14:editId="30266BBE">
+            <wp:extent cx="5400040" cy="3414395"/>
+            <wp:effectExtent l="0" t="0" r="0" b="0"/>
+            <wp:docPr id="1257044676" name="Imagen 2" descr="Texto&#10;&#10;El contenido generado por IA puede ser incorrecto."/>
+            <wp:cNvGraphicFramePr>
+              <a:graphicFrameLocks xmlns:a="http://schemas.openxmlformats.org/drawingml/2006/main" noChangeAspect="1"/>
+            </wp:cNvGraphicFramePr>
+            <a:graphic xmlns:a="http://schemas.openxmlformats.org/drawingml/2006/main">
+              <a:graphicData uri="http://schemas.openxmlformats.org/drawingml/2006/picture">
+                <pic:pic xmlns:pic="http://schemas.openxmlformats.org/drawingml/2006/picture">
+                  <pic:nvPicPr>
+                    <pic:cNvPr id="1257044676" name="Imagen 2" descr="Texto&#10;&#10;El contenido generado por IA puede ser incorrecto."/>
+                    <pic:cNvPicPr>
+                      <a:picLocks noChangeAspect="1" noChangeArrowheads="1"/>
+                    </pic:cNvPicPr>
+                  </pic:nvPicPr>
+                  <pic:blipFill>
+                    <a:blip r:embed="rId38">
+                      <a:extLst>
+                        <a:ext uri="{28A0092B-C50C-407E-A947-70E740481C1C}">
+                          <a14:useLocalDpi xmlns:a14="http://schemas.microsoft.com/office/drawing/2010/main" val="0"/>
+                        </a:ext>
+                      </a:extLst>
+                    </a:blip>
+                    <a:srcRect/>
+                    <a:stretch>
+                      <a:fillRect/>
+                    </a:stretch>
+                  </pic:blipFill>
+                  <pic:spPr bwMode="auto">
+                    <a:xfrm>
+                      <a:off x="0" y="0"/>
+                      <a:ext cx="5400040" cy="3414395"/>
+                    </a:xfrm>
+                    <a:prstGeom prst="rect">
+                      <a:avLst/>
+                    </a:prstGeom>
+                    <a:noFill/>
+                    <a:ln>
+                      <a:noFill/>
+                    </a:ln>
+                  </pic:spPr>
+                </pic:pic>
+              </a:graphicData>
+            </a:graphic>
+          </wp:inline>
+        </w:drawing>
+      </w:r>
+    </w:p>
+    <w:p>
+      <w:pPr>
+        <w:rPr>
+          <w:b/>
+          <w:bCs/>
+        </w:rPr>
+      </w:pPr>
+      <w:r>
+        <w:rPr>
+          <w:b/>
+          <w:bCs/>
+        </w:rPr>
+        <w:t>Apartado B</w:t>
+      </w:r>
+    </w:p>
+    <w:p>
+      <w:pPr>
         <w:rPr>
           <w:sz w:val="28"/>
           <w:szCs w:val="28"/>
         </w:rPr>
-        <w:t>Script completo + almacenamiento</w:t>
-      </w:r>
-    </w:p>
-    <w:p/>
-    <w:p>
-      <w:pPr>
-        <w:rPr>
-          <w:b/>
-          <w:bCs/>
-        </w:rPr>
-      </w:pPr>
-      <w:r>
-        <w:rPr>
-          <w:b/>
-          <w:bCs/>
-        </w:rPr>
-        <w:t>Apartado B</w:t>
-      </w:r>
-    </w:p>
-    <w:p>
-      <w:pPr>
+      </w:pPr>
+      <w:r>
         <w:rPr>
           <w:sz w:val="28"/>
           <w:szCs w:val="28"/>
         </w:rPr>
-      </w:pPr>
-      <w:r>
-        <w:rPr>
-          <w:sz w:val="28"/>
-          <w:szCs w:val="28"/>
-        </w:rPr>
-        <w:t xml:space="preserve">1. </w:t>
-      </w:r>
-      <w:r>
-        <w:rPr>
-          <w:sz w:val="28"/>
-          <w:szCs w:val="28"/>
-        </w:rPr>
-        <w:t>Implementa un contador de palabras (cuantas veces aparece cada palabra en un texto)</w:t>
+        <w:t>1. Implementa un contador de palabras (cuantas veces aparece cada palabra en un texto)</w:t>
       </w:r>
     </w:p>
     <w:p>
       <w:r>
         <w:t xml:space="preserve"> </w:t>
+      </w:r>
+      <w:r>
+        <w:drawing>
+          <wp:inline distT="0" distB="0" distL="0" distR="0" wp14:anchorId="04D9D3E7" wp14:editId="24EAADE1">
+            <wp:extent cx="5400040" cy="1010285"/>
+            <wp:effectExtent l="0" t="0" r="0" b="0"/>
+            <wp:docPr id="647985584" name="Imagen 1" descr="Texto&#10;&#10;El contenido generado por IA puede ser incorrecto."/>
+            <wp:cNvGraphicFramePr>
+              <a:graphicFrameLocks xmlns:a="http://schemas.openxmlformats.org/drawingml/2006/main" noChangeAspect="1"/>
+            </wp:cNvGraphicFramePr>
+            <a:graphic xmlns:a="http://schemas.openxmlformats.org/drawingml/2006/main">
+              <a:graphicData uri="http://schemas.openxmlformats.org/drawingml/2006/picture">
+                <pic:pic xmlns:pic="http://schemas.openxmlformats.org/drawingml/2006/picture">
+                  <pic:nvPicPr>
+                    <pic:cNvPr id="647985584" name="Imagen 1" descr="Texto&#10;&#10;El contenido generado por IA puede ser incorrecto."/>
+                    <pic:cNvPicPr/>
+                  </pic:nvPicPr>
+                  <pic:blipFill>
+                    <a:blip r:embed="rId39"/>
+                    <a:stretch>
+                      <a:fillRect/>
+                    </a:stretch>
+                  </pic:blipFill>
+                  <pic:spPr>
+                    <a:xfrm>
+                      <a:off x="0" y="0"/>
+                      <a:ext cx="5400040" cy="1010285"/>
+                    </a:xfrm>
+                    <a:prstGeom prst="rect">
+                      <a:avLst/>
+                    </a:prstGeom>
+                  </pic:spPr>
+                </pic:pic>
+              </a:graphicData>
+            </a:graphic>
+          </wp:inline>
+        </w:drawing>
+      </w:r>
+    </w:p>
+    <w:p>
+      <w:r>
+        <w:drawing>
+          <wp:inline distT="0" distB="0" distL="0" distR="0" wp14:anchorId="789292EE" wp14:editId="318FAB56">
+            <wp:extent cx="5400040" cy="1598295"/>
+            <wp:effectExtent l="0" t="0" r="0" b="1905"/>
+            <wp:docPr id="146873077" name="Imagen 1" descr="Texto&#10;&#10;El contenido generado por IA puede ser incorrecto."/>
+            <wp:cNvGraphicFramePr>
+              <a:graphicFrameLocks xmlns:a="http://schemas.openxmlformats.org/drawingml/2006/main" noChangeAspect="1"/>
+            </wp:cNvGraphicFramePr>
+            <a:graphic xmlns:a="http://schemas.openxmlformats.org/drawingml/2006/main">
+              <a:graphicData uri="http://schemas.openxmlformats.org/drawingml/2006/picture">
+                <pic:pic xmlns:pic="http://schemas.openxmlformats.org/drawingml/2006/picture">
+                  <pic:nvPicPr>
+                    <pic:cNvPr id="146873077" name="Imagen 1" descr="Texto&#10;&#10;El contenido generado por IA puede ser incorrecto."/>
+                    <pic:cNvPicPr/>
+                  </pic:nvPicPr>
+                  <pic:blipFill>
+                    <a:blip r:embed="rId40"/>
+                    <a:stretch>
+                      <a:fillRect/>
+                    </a:stretch>
+                  </pic:blipFill>
+                  <pic:spPr>
+                    <a:xfrm>
+                      <a:off x="0" y="0"/>
+                      <a:ext cx="5400040" cy="1598295"/>
+                    </a:xfrm>
+                    <a:prstGeom prst="rect">
+                      <a:avLst/>
+                    </a:prstGeom>
+                  </pic:spPr>
+                </pic:pic>
+              </a:graphicData>
+            </a:graphic>
+          </wp:inline>
+        </w:drawing>
+      </w:r>
+    </w:p>
+    <w:p>
+      <w:r>
+        <w:lastRenderedPageBreak/>
+        <w:drawing>
+          <wp:inline distT="0" distB="0" distL="0" distR="0" wp14:anchorId="2268AF70" wp14:editId="230881BA">
+            <wp:extent cx="5400040" cy="764540"/>
+            <wp:effectExtent l="0" t="0" r="0" b="0"/>
+            <wp:docPr id="34703792" name="Imagen 1" descr="Texto&#10;&#10;El contenido generado por IA puede ser incorrecto."/>
+            <wp:cNvGraphicFramePr>
+              <a:graphicFrameLocks xmlns:a="http://schemas.openxmlformats.org/drawingml/2006/main" noChangeAspect="1"/>
+            </wp:cNvGraphicFramePr>
+            <a:graphic xmlns:a="http://schemas.openxmlformats.org/drawingml/2006/main">
+              <a:graphicData uri="http://schemas.openxmlformats.org/drawingml/2006/picture">
+                <pic:pic xmlns:pic="http://schemas.openxmlformats.org/drawingml/2006/picture">
+                  <pic:nvPicPr>
+                    <pic:cNvPr id="34703792" name="Imagen 1" descr="Texto&#10;&#10;El contenido generado por IA puede ser incorrecto."/>
+                    <pic:cNvPicPr/>
+                  </pic:nvPicPr>
+                  <pic:blipFill>
+                    <a:blip r:embed="rId41"/>
+                    <a:stretch>
+                      <a:fillRect/>
+                    </a:stretch>
+                  </pic:blipFill>
+                  <pic:spPr>
+                    <a:xfrm>
+                      <a:off x="0" y="0"/>
+                      <a:ext cx="5400040" cy="764540"/>
+                    </a:xfrm>
+                    <a:prstGeom prst="rect">
+                      <a:avLst/>
+                    </a:prstGeom>
+                  </pic:spPr>
+                </pic:pic>
+              </a:graphicData>
+            </a:graphic>
+          </wp:inline>
+        </w:drawing>
+      </w:r>
+    </w:p>
+    <w:p>
+      <w:r>
+        <w:drawing>
+          <wp:inline distT="0" distB="0" distL="0" distR="0" wp14:anchorId="5D6D9B73" wp14:editId="2F26A277">
+            <wp:extent cx="5400040" cy="1469390"/>
+            <wp:effectExtent l="0" t="0" r="0" b="0"/>
+            <wp:docPr id="58439189" name="Imagen 1" descr="Texto&#10;&#10;El contenido generado por IA puede ser incorrecto."/>
+            <wp:cNvGraphicFramePr>
+              <a:graphicFrameLocks xmlns:a="http://schemas.openxmlformats.org/drawingml/2006/main" noChangeAspect="1"/>
+            </wp:cNvGraphicFramePr>
+            <a:graphic xmlns:a="http://schemas.openxmlformats.org/drawingml/2006/main">
+              <a:graphicData uri="http://schemas.openxmlformats.org/drawingml/2006/picture">
+                <pic:pic xmlns:pic="http://schemas.openxmlformats.org/drawingml/2006/picture">
+                  <pic:nvPicPr>
+                    <pic:cNvPr id="58439189" name="Imagen 1" descr="Texto&#10;&#10;El contenido generado por IA puede ser incorrecto."/>
+                    <pic:cNvPicPr/>
+                  </pic:nvPicPr>
+                  <pic:blipFill>
+                    <a:blip r:embed="rId42"/>
+                    <a:stretch>
+                      <a:fillRect/>
+                    </a:stretch>
+                  </pic:blipFill>
+                  <pic:spPr>
+                    <a:xfrm>
+                      <a:off x="0" y="0"/>
+                      <a:ext cx="5400040" cy="1469390"/>
+                    </a:xfrm>
+                    <a:prstGeom prst="rect">
+                      <a:avLst/>
+                    </a:prstGeom>
+                  </pic:spPr>
+                </pic:pic>
+              </a:graphicData>
+            </a:graphic>
+          </wp:inline>
+        </w:drawing>
       </w:r>
     </w:p>
     <w:sectPr>
@@ -2758,6 +2907,7 @@
   <w:style w:type="character" w:default="1" w:styleId="Fuentedeprrafopredeter">
     <w:name w:val="Default Paragraph Font"/>
     <w:uiPriority w:val="1"/>
+    <w:semiHidden/>
     <w:unhideWhenUsed/>
   </w:style>
   <w:style w:type="table" w:default="1" w:styleId="Tablanormal">

</xml_diff>